<commit_message>
process to install mysql and phpmyadmin on EC2 added docx file
</commit_message>
<xml_diff>
--- a/MYSQL_PHPMYADMIN_ON_EC2/MYSQL_PHPMYADMIN_ON_EC2.docx
+++ b/MYSQL_PHPMYADMIN_ON_EC2/MYSQL_PHPMYADMIN_ON_EC2.docx
@@ -2,6 +2,1696 @@
 <file path=word/document.xml><?xml version="1.0" encoding="utf-8"?>
 <w:document xmlns:wpc="http://schemas.microsoft.com/office/word/2010/wordprocessingCanvas" xmlns:cx="http://schemas.microsoft.com/office/drawing/2014/chartex" xmlns:cx1="http://schemas.microsoft.com/office/drawing/2015/9/8/chartex" xmlns:cx2="http://schemas.microsoft.com/office/drawing/2015/10/21/chartex" xmlns:cx3="http://schemas.microsoft.com/office/drawing/2016/5/9/chartex" xmlns:cx4="http://schemas.microsoft.com/office/drawing/2016/5/10/chartex" xmlns:cx5="http://schemas.microsoft.com/office/drawing/2016/5/11/chartex" xmlns:cx6="http://schemas.microsoft.com/office/drawing/2016/5/12/chartex" xmlns:cx7="http://schemas.microsoft.com/office/drawing/2016/5/13/chartex" xmlns:cx8="http://schemas.microsoft.com/office/drawing/2016/5/14/chartex" xmlns:mc="http://schemas.openxmlformats.org/markup-compatibility/2006" xmlns:aink="http://schemas.microsoft.com/office/drawing/2016/ink" xmlns:am3d="http://schemas.microsoft.com/office/drawing/2017/model3d" xmlns:o="urn:schemas-microsoft-com:office:office" xmlns:oel="http://schemas.microsoft.com/office/2019/extlst" xmlns:r="http://schemas.openxmlformats.org/officeDocument/2006/relationships" xmlns:m="http://schemas.openxmlformats.org/officeDocument/2006/math" xmlns:v="urn:schemas-microsoft-com:vml" xmlns:wp14="http://schemas.microsoft.com/office/word/2010/wordprocessingDrawing" xmlns:wp="http://schemas.openxmlformats.org/drawingml/2006/wordprocessingDrawing" xmlns:w10="urn:schemas-microsoft-com:office:word" xmlns:w="http://schemas.openxmlformats.org/wordprocessingml/2006/main" xmlns:w14="http://schemas.microsoft.com/office/word/2010/wordml" xmlns:w15="http://schemas.microsoft.com/office/word/2012/wordml" xmlns:w16cex="http://schemas.microsoft.com/office/word/2018/wordml/cex" xmlns:w16cid="http://schemas.microsoft.com/office/word/2016/wordml/cid" xmlns:w16="http://schemas.microsoft.com/office/word/2018/wordml" xmlns:w16sdtdh="http://schemas.microsoft.com/office/word/2020/wordml/sdtdatahash" xmlns:w16se="http://schemas.microsoft.com/office/word/2015/wordml/symex" xmlns:wpg="http://schemas.microsoft.com/office/word/2010/wordprocessingGroup" xmlns:wpi="http://schemas.microsoft.com/office/word/2010/wordprocessingInk" xmlns:wne="http://schemas.microsoft.com/office/word/2006/wordml" xmlns:wps="http://schemas.microsoft.com/office/word/2010/wordprocessingShape" mc:Ignorable="w14 w15 w16se w16cid w16 w16cex w16sdtdh wp14">
   <w:body>
+    <w:p>
+      <w:r>
+        <w:t xml:space="preserve"># </w:t>
+      </w:r>
+      <w:r>
+        <w:rPr>
+          <w:b/>
+          <w:bCs/>
+        </w:rPr>
+        <w:t>Installation of MySQL Server on AWS EC2 Instance</w:t>
+      </w:r>
+    </w:p>
+    <w:p/>
+    <w:p>
+      <w:pPr>
+        <w:rPr>
+          <w:b/>
+          <w:bCs/>
+        </w:rPr>
+      </w:pPr>
+      <w:r>
+        <w:rPr>
+          <w:b/>
+          <w:bCs/>
+        </w:rPr>
+        <w:t>## Step 1: Create an EC2 Instance</w:t>
+      </w:r>
+    </w:p>
+    <w:p/>
+    <w:p>
+      <w:r>
+        <w:t xml:space="preserve">1. </w:t>
+      </w:r>
+      <w:r>
+        <w:t>Login to AWS Console</w:t>
+      </w:r>
+    </w:p>
+    <w:p>
+      <w:r>
+        <w:t>2. Click on EC2</w:t>
+      </w:r>
+    </w:p>
+    <w:p>
+      <w:r>
+        <w:rPr>
+          <w:noProof/>
+        </w:rPr>
+        <w:drawing>
+          <wp:inline distT="0" distB="0" distL="0" distR="0" wp14:anchorId="1D7473BB" wp14:editId="71351106">
+            <wp:extent cx="5731510" cy="2600325"/>
+            <wp:effectExtent l="19050" t="19050" r="21590" b="28575"/>
+            <wp:docPr id="2" name="Picture 2"/>
+            <wp:cNvGraphicFramePr>
+              <a:graphicFrameLocks xmlns:a="http://schemas.openxmlformats.org/drawingml/2006/main" noChangeAspect="1"/>
+            </wp:cNvGraphicFramePr>
+            <a:graphic xmlns:a="http://schemas.openxmlformats.org/drawingml/2006/main">
+              <a:graphicData uri="http://schemas.openxmlformats.org/drawingml/2006/picture">
+                <pic:pic xmlns:pic="http://schemas.openxmlformats.org/drawingml/2006/picture">
+                  <pic:nvPicPr>
+                    <pic:cNvPr id="1" name=""/>
+                    <pic:cNvPicPr/>
+                  </pic:nvPicPr>
+                  <pic:blipFill>
+                    <a:blip r:embed="rId5"/>
+                    <a:stretch>
+                      <a:fillRect/>
+                    </a:stretch>
+                  </pic:blipFill>
+                  <pic:spPr>
+                    <a:xfrm>
+                      <a:off x="0" y="0"/>
+                      <a:ext cx="5735778" cy="2602261"/>
+                    </a:xfrm>
+                    <a:prstGeom prst="rect">
+                      <a:avLst/>
+                    </a:prstGeom>
+                    <a:ln>
+                      <a:solidFill>
+                        <a:schemeClr val="accent1"/>
+                      </a:solidFill>
+                    </a:ln>
+                  </pic:spPr>
+                </pic:pic>
+              </a:graphicData>
+            </a:graphic>
+          </wp:inline>
+        </w:drawing>
+      </w:r>
+    </w:p>
+    <w:p/>
+    <w:p>
+      <w:r>
+        <w:t>3. Click on Launch Instance</w:t>
+      </w:r>
+    </w:p>
+    <w:p>
+      <w:r>
+        <w:drawing>
+          <wp:inline distT="0" distB="0" distL="0" distR="0" wp14:anchorId="10FDDD5C" wp14:editId="4CA03068">
+            <wp:extent cx="5778500" cy="2419350"/>
+            <wp:effectExtent l="19050" t="19050" r="12700" b="19050"/>
+            <wp:docPr id="1" name="Picture 1"/>
+            <wp:cNvGraphicFramePr>
+              <a:graphicFrameLocks xmlns:a="http://schemas.openxmlformats.org/drawingml/2006/main" noChangeAspect="1"/>
+            </wp:cNvGraphicFramePr>
+            <a:graphic xmlns:a="http://schemas.openxmlformats.org/drawingml/2006/main">
+              <a:graphicData uri="http://schemas.openxmlformats.org/drawingml/2006/picture">
+                <pic:pic xmlns:pic="http://schemas.openxmlformats.org/drawingml/2006/picture">
+                  <pic:nvPicPr>
+                    <pic:cNvPr id="1" name=""/>
+                    <pic:cNvPicPr/>
+                  </pic:nvPicPr>
+                  <pic:blipFill>
+                    <a:blip r:embed="rId6"/>
+                    <a:stretch>
+                      <a:fillRect/>
+                    </a:stretch>
+                  </pic:blipFill>
+                  <pic:spPr>
+                    <a:xfrm>
+                      <a:off x="0" y="0"/>
+                      <a:ext cx="5784158" cy="2421719"/>
+                    </a:xfrm>
+                    <a:prstGeom prst="rect">
+                      <a:avLst/>
+                    </a:prstGeom>
+                    <a:ln>
+                      <a:solidFill>
+                        <a:schemeClr val="accent1"/>
+                      </a:solidFill>
+                    </a:ln>
+                  </pic:spPr>
+                </pic:pic>
+              </a:graphicData>
+            </a:graphic>
+          </wp:inline>
+        </w:drawing>
+      </w:r>
+    </w:p>
+    <w:p/>
+    <w:p/>
+    <w:p/>
+    <w:p/>
+    <w:p/>
+    <w:p>
+      <w:r>
+        <w:t xml:space="preserve">4. </w:t>
+      </w:r>
+      <w:r>
+        <w:t xml:space="preserve">Name the instance and </w:t>
+      </w:r>
+      <w:r>
+        <w:t>Choose an AMI</w:t>
+      </w:r>
+    </w:p>
+    <w:p>
+      <w:r>
+        <w:rPr>
+          <w:noProof/>
+        </w:rPr>
+        <w:drawing>
+          <wp:inline distT="0" distB="0" distL="0" distR="0" wp14:anchorId="497869D9" wp14:editId="6F490CEF">
+            <wp:extent cx="5731510" cy="4311650"/>
+            <wp:effectExtent l="19050" t="19050" r="21590" b="12700"/>
+            <wp:docPr id="3" name="Picture 3"/>
+            <wp:cNvGraphicFramePr>
+              <a:graphicFrameLocks xmlns:a="http://schemas.openxmlformats.org/drawingml/2006/main" noChangeAspect="1"/>
+            </wp:cNvGraphicFramePr>
+            <a:graphic xmlns:a="http://schemas.openxmlformats.org/drawingml/2006/main">
+              <a:graphicData uri="http://schemas.openxmlformats.org/drawingml/2006/picture">
+                <pic:pic xmlns:pic="http://schemas.openxmlformats.org/drawingml/2006/picture">
+                  <pic:nvPicPr>
+                    <pic:cNvPr id="1" name=""/>
+                    <pic:cNvPicPr/>
+                  </pic:nvPicPr>
+                  <pic:blipFill>
+                    <a:blip r:embed="rId7"/>
+                    <a:stretch>
+                      <a:fillRect/>
+                    </a:stretch>
+                  </pic:blipFill>
+                  <pic:spPr>
+                    <a:xfrm>
+                      <a:off x="0" y="0"/>
+                      <a:ext cx="5731510" cy="4311650"/>
+                    </a:xfrm>
+                    <a:prstGeom prst="rect">
+                      <a:avLst/>
+                    </a:prstGeom>
+                    <a:ln>
+                      <a:solidFill>
+                        <a:schemeClr val="accent1"/>
+                      </a:solidFill>
+                    </a:ln>
+                  </pic:spPr>
+                </pic:pic>
+              </a:graphicData>
+            </a:graphic>
+          </wp:inline>
+        </w:drawing>
+      </w:r>
+    </w:p>
+    <w:p>
+      <w:r>
+        <w:t>5. Choose an Instance Type</w:t>
+      </w:r>
+    </w:p>
+    <w:p>
+      <w:r>
+        <w:rPr>
+          <w:noProof/>
+        </w:rPr>
+        <w:drawing>
+          <wp:inline distT="0" distB="0" distL="0" distR="0" wp14:anchorId="71FB9BFE" wp14:editId="612B6C92">
+            <wp:extent cx="5731510" cy="1586865"/>
+            <wp:effectExtent l="19050" t="19050" r="21590" b="13335"/>
+            <wp:docPr id="4" name="Picture 4"/>
+            <wp:cNvGraphicFramePr>
+              <a:graphicFrameLocks xmlns:a="http://schemas.openxmlformats.org/drawingml/2006/main" noChangeAspect="1"/>
+            </wp:cNvGraphicFramePr>
+            <a:graphic xmlns:a="http://schemas.openxmlformats.org/drawingml/2006/main">
+              <a:graphicData uri="http://schemas.openxmlformats.org/drawingml/2006/picture">
+                <pic:pic xmlns:pic="http://schemas.openxmlformats.org/drawingml/2006/picture">
+                  <pic:nvPicPr>
+                    <pic:cNvPr id="1" name=""/>
+                    <pic:cNvPicPr/>
+                  </pic:nvPicPr>
+                  <pic:blipFill>
+                    <a:blip r:embed="rId8"/>
+                    <a:stretch>
+                      <a:fillRect/>
+                    </a:stretch>
+                  </pic:blipFill>
+                  <pic:spPr>
+                    <a:xfrm>
+                      <a:off x="0" y="0"/>
+                      <a:ext cx="5731510" cy="1586865"/>
+                    </a:xfrm>
+                    <a:prstGeom prst="rect">
+                      <a:avLst/>
+                    </a:prstGeom>
+                    <a:ln>
+                      <a:solidFill>
+                        <a:schemeClr val="accent1"/>
+                      </a:solidFill>
+                    </a:ln>
+                  </pic:spPr>
+                </pic:pic>
+              </a:graphicData>
+            </a:graphic>
+          </wp:inline>
+        </w:drawing>
+      </w:r>
+    </w:p>
+    <w:p>
+      <w:r>
+        <w:t>6. Configure Instance Details</w:t>
+      </w:r>
+    </w:p>
+    <w:p/>
+    <w:p/>
+    <w:p/>
+    <w:p/>
+    <w:p/>
+    <w:p>
+      <w:r>
+        <w:lastRenderedPageBreak/>
+        <w:t>7. Select an existing key pair or create a new key pair</w:t>
+      </w:r>
+    </w:p>
+    <w:p>
+      <w:r>
+        <w:rPr>
+          <w:noProof/>
+        </w:rPr>
+        <w:drawing>
+          <wp:inline distT="0" distB="0" distL="0" distR="0" wp14:anchorId="767F93E8" wp14:editId="7AE9A5C2">
+            <wp:extent cx="5731510" cy="1402715"/>
+            <wp:effectExtent l="19050" t="19050" r="21590" b="26035"/>
+            <wp:docPr id="5" name="Picture 5"/>
+            <wp:cNvGraphicFramePr>
+              <a:graphicFrameLocks xmlns:a="http://schemas.openxmlformats.org/drawingml/2006/main" noChangeAspect="1"/>
+            </wp:cNvGraphicFramePr>
+            <a:graphic xmlns:a="http://schemas.openxmlformats.org/drawingml/2006/main">
+              <a:graphicData uri="http://schemas.openxmlformats.org/drawingml/2006/picture">
+                <pic:pic xmlns:pic="http://schemas.openxmlformats.org/drawingml/2006/picture">
+                  <pic:nvPicPr>
+                    <pic:cNvPr id="1" name=""/>
+                    <pic:cNvPicPr/>
+                  </pic:nvPicPr>
+                  <pic:blipFill>
+                    <a:blip r:embed="rId9"/>
+                    <a:stretch>
+                      <a:fillRect/>
+                    </a:stretch>
+                  </pic:blipFill>
+                  <pic:spPr>
+                    <a:xfrm>
+                      <a:off x="0" y="0"/>
+                      <a:ext cx="5731510" cy="1402715"/>
+                    </a:xfrm>
+                    <a:prstGeom prst="rect">
+                      <a:avLst/>
+                    </a:prstGeom>
+                    <a:ln>
+                      <a:solidFill>
+                        <a:schemeClr val="accent1"/>
+                      </a:solidFill>
+                    </a:ln>
+                  </pic:spPr>
+                </pic:pic>
+              </a:graphicData>
+            </a:graphic>
+          </wp:inline>
+        </w:drawing>
+      </w:r>
+    </w:p>
+    <w:p>
+      <w:r>
+        <w:t>8. Select an existing security group or create a new security group</w:t>
+      </w:r>
+    </w:p>
+    <w:p>
+      <w:r>
+        <w:t>9.  Select an existing subnet or create a new subnet</w:t>
+      </w:r>
+    </w:p>
+    <w:p>
+      <w:r>
+        <w:t>10. Select an existing VPC or create a new VPC</w:t>
+      </w:r>
+    </w:p>
+    <w:p>
+      <w:r>
+        <w:rPr>
+          <w:noProof/>
+        </w:rPr>
+        <w:drawing>
+          <wp:inline distT="0" distB="0" distL="0" distR="0" wp14:anchorId="0F8E9C8B" wp14:editId="5655798F">
+            <wp:extent cx="5731510" cy="4787900"/>
+            <wp:effectExtent l="19050" t="19050" r="21590" b="12700"/>
+            <wp:docPr id="6" name="Picture 6"/>
+            <wp:cNvGraphicFramePr>
+              <a:graphicFrameLocks xmlns:a="http://schemas.openxmlformats.org/drawingml/2006/main" noChangeAspect="1"/>
+            </wp:cNvGraphicFramePr>
+            <a:graphic xmlns:a="http://schemas.openxmlformats.org/drawingml/2006/main">
+              <a:graphicData uri="http://schemas.openxmlformats.org/drawingml/2006/picture">
+                <pic:pic xmlns:pic="http://schemas.openxmlformats.org/drawingml/2006/picture">
+                  <pic:nvPicPr>
+                    <pic:cNvPr id="1" name=""/>
+                    <pic:cNvPicPr/>
+                  </pic:nvPicPr>
+                  <pic:blipFill>
+                    <a:blip r:embed="rId10"/>
+                    <a:stretch>
+                      <a:fillRect/>
+                    </a:stretch>
+                  </pic:blipFill>
+                  <pic:spPr>
+                    <a:xfrm>
+                      <a:off x="0" y="0"/>
+                      <a:ext cx="5731510" cy="4787900"/>
+                    </a:xfrm>
+                    <a:prstGeom prst="rect">
+                      <a:avLst/>
+                    </a:prstGeom>
+                    <a:ln>
+                      <a:solidFill>
+                        <a:schemeClr val="accent1"/>
+                      </a:solidFill>
+                    </a:ln>
+                  </pic:spPr>
+                </pic:pic>
+              </a:graphicData>
+            </a:graphic>
+          </wp:inline>
+        </w:drawing>
+      </w:r>
+    </w:p>
+    <w:p/>
+    <w:p/>
+    <w:p/>
+    <w:p/>
+    <w:p>
+      <w:r>
+        <w:lastRenderedPageBreak/>
+        <w:t>11. Select an existing IAM role or create a new IAM role</w:t>
+      </w:r>
+    </w:p>
+    <w:p>
+      <w:r>
+        <w:rPr>
+          <w:noProof/>
+        </w:rPr>
+        <w:drawing>
+          <wp:inline distT="0" distB="0" distL="0" distR="0" wp14:anchorId="1DD81EA5" wp14:editId="221622FE">
+            <wp:extent cx="5731510" cy="1002665"/>
+            <wp:effectExtent l="0" t="0" r="2540" b="6985"/>
+            <wp:docPr id="8" name="Picture 8"/>
+            <wp:cNvGraphicFramePr>
+              <a:graphicFrameLocks xmlns:a="http://schemas.openxmlformats.org/drawingml/2006/main" noChangeAspect="1"/>
+            </wp:cNvGraphicFramePr>
+            <a:graphic xmlns:a="http://schemas.openxmlformats.org/drawingml/2006/main">
+              <a:graphicData uri="http://schemas.openxmlformats.org/drawingml/2006/picture">
+                <pic:pic xmlns:pic="http://schemas.openxmlformats.org/drawingml/2006/picture">
+                  <pic:nvPicPr>
+                    <pic:cNvPr id="1" name=""/>
+                    <pic:cNvPicPr/>
+                  </pic:nvPicPr>
+                  <pic:blipFill>
+                    <a:blip r:embed="rId11"/>
+                    <a:stretch>
+                      <a:fillRect/>
+                    </a:stretch>
+                  </pic:blipFill>
+                  <pic:spPr>
+                    <a:xfrm>
+                      <a:off x="0" y="0"/>
+                      <a:ext cx="5731510" cy="1002665"/>
+                    </a:xfrm>
+                    <a:prstGeom prst="rect">
+                      <a:avLst/>
+                    </a:prstGeom>
+                  </pic:spPr>
+                </pic:pic>
+              </a:graphicData>
+            </a:graphic>
+          </wp:inline>
+        </w:drawing>
+      </w:r>
+    </w:p>
+    <w:p/>
+    <w:p>
+      <w:r>
+        <w:t>12. Select an existing Elastic IP or create a new Elastic IP</w:t>
+      </w:r>
+    </w:p>
+    <w:p/>
+    <w:p>
+      <w:r>
+        <w:t>13. Add tags</w:t>
+      </w:r>
+    </w:p>
+    <w:p>
+      <w:r>
+        <w:rPr>
+          <w:noProof/>
+        </w:rPr>
+        <w:drawing>
+          <wp:inline distT="0" distB="0" distL="0" distR="0" wp14:anchorId="2D461A65" wp14:editId="455EE173">
+            <wp:extent cx="5731510" cy="2099310"/>
+            <wp:effectExtent l="19050" t="19050" r="21590" b="15240"/>
+            <wp:docPr id="10" name="Picture 10"/>
+            <wp:cNvGraphicFramePr>
+              <a:graphicFrameLocks xmlns:a="http://schemas.openxmlformats.org/drawingml/2006/main" noChangeAspect="1"/>
+            </wp:cNvGraphicFramePr>
+            <a:graphic xmlns:a="http://schemas.openxmlformats.org/drawingml/2006/main">
+              <a:graphicData uri="http://schemas.openxmlformats.org/drawingml/2006/picture">
+                <pic:pic xmlns:pic="http://schemas.openxmlformats.org/drawingml/2006/picture">
+                  <pic:nvPicPr>
+                    <pic:cNvPr id="1" name=""/>
+                    <pic:cNvPicPr/>
+                  </pic:nvPicPr>
+                  <pic:blipFill>
+                    <a:blip r:embed="rId12"/>
+                    <a:stretch>
+                      <a:fillRect/>
+                    </a:stretch>
+                  </pic:blipFill>
+                  <pic:spPr>
+                    <a:xfrm>
+                      <a:off x="0" y="0"/>
+                      <a:ext cx="5731510" cy="2099310"/>
+                    </a:xfrm>
+                    <a:prstGeom prst="rect">
+                      <a:avLst/>
+                    </a:prstGeom>
+                    <a:ln>
+                      <a:solidFill>
+                        <a:schemeClr val="accent1"/>
+                      </a:solidFill>
+                    </a:ln>
+                  </pic:spPr>
+                </pic:pic>
+              </a:graphicData>
+            </a:graphic>
+          </wp:inline>
+        </w:drawing>
+      </w:r>
+    </w:p>
+    <w:p/>
+    <w:p>
+      <w:r>
+        <w:t>14. Add storage</w:t>
+      </w:r>
+    </w:p>
+    <w:p>
+      <w:r>
+        <w:rPr>
+          <w:noProof/>
+        </w:rPr>
+        <w:drawing>
+          <wp:inline distT="0" distB="0" distL="0" distR="0" wp14:anchorId="678692A8" wp14:editId="3867DCC3">
+            <wp:extent cx="5731510" cy="2571750"/>
+            <wp:effectExtent l="19050" t="19050" r="21590" b="19050"/>
+            <wp:docPr id="7" name="Picture 7"/>
+            <wp:cNvGraphicFramePr>
+              <a:graphicFrameLocks xmlns:a="http://schemas.openxmlformats.org/drawingml/2006/main" noChangeAspect="1"/>
+            </wp:cNvGraphicFramePr>
+            <a:graphic xmlns:a="http://schemas.openxmlformats.org/drawingml/2006/main">
+              <a:graphicData uri="http://schemas.openxmlformats.org/drawingml/2006/picture">
+                <pic:pic xmlns:pic="http://schemas.openxmlformats.org/drawingml/2006/picture">
+                  <pic:nvPicPr>
+                    <pic:cNvPr id="1" name=""/>
+                    <pic:cNvPicPr/>
+                  </pic:nvPicPr>
+                  <pic:blipFill>
+                    <a:blip r:embed="rId13"/>
+                    <a:stretch>
+                      <a:fillRect/>
+                    </a:stretch>
+                  </pic:blipFill>
+                  <pic:spPr>
+                    <a:xfrm>
+                      <a:off x="0" y="0"/>
+                      <a:ext cx="5731510" cy="2571750"/>
+                    </a:xfrm>
+                    <a:prstGeom prst="rect">
+                      <a:avLst/>
+                    </a:prstGeom>
+                    <a:ln>
+                      <a:solidFill>
+                        <a:schemeClr val="accent1"/>
+                      </a:solidFill>
+                    </a:ln>
+                  </pic:spPr>
+                </pic:pic>
+              </a:graphicData>
+            </a:graphic>
+          </wp:inline>
+        </w:drawing>
+      </w:r>
+    </w:p>
+    <w:p>
+      <w:r>
+        <w:t>15. Set auto-assign public IP</w:t>
+      </w:r>
+    </w:p>
+    <w:p/>
+    <w:p/>
+    <w:p>
+      <w:r>
+        <w:lastRenderedPageBreak/>
+        <w:t>16. Set termination protection</w:t>
+      </w:r>
+    </w:p>
+    <w:p>
+      <w:r>
+        <w:rPr>
+          <w:noProof/>
+        </w:rPr>
+        <w:drawing>
+          <wp:inline distT="0" distB="0" distL="0" distR="0" wp14:anchorId="7CFB32B4" wp14:editId="0146A497">
+            <wp:extent cx="5731510" cy="2411730"/>
+            <wp:effectExtent l="19050" t="19050" r="21590" b="26670"/>
+            <wp:docPr id="9" name="Picture 9"/>
+            <wp:cNvGraphicFramePr>
+              <a:graphicFrameLocks xmlns:a="http://schemas.openxmlformats.org/drawingml/2006/main" noChangeAspect="1"/>
+            </wp:cNvGraphicFramePr>
+            <a:graphic xmlns:a="http://schemas.openxmlformats.org/drawingml/2006/main">
+              <a:graphicData uri="http://schemas.openxmlformats.org/drawingml/2006/picture">
+                <pic:pic xmlns:pic="http://schemas.openxmlformats.org/drawingml/2006/picture">
+                  <pic:nvPicPr>
+                    <pic:cNvPr id="1" name=""/>
+                    <pic:cNvPicPr/>
+                  </pic:nvPicPr>
+                  <pic:blipFill>
+                    <a:blip r:embed="rId14"/>
+                    <a:stretch>
+                      <a:fillRect/>
+                    </a:stretch>
+                  </pic:blipFill>
+                  <pic:spPr>
+                    <a:xfrm>
+                      <a:off x="0" y="0"/>
+                      <a:ext cx="5731510" cy="2411730"/>
+                    </a:xfrm>
+                    <a:prstGeom prst="rect">
+                      <a:avLst/>
+                    </a:prstGeom>
+                    <a:ln>
+                      <a:solidFill>
+                        <a:schemeClr val="accent1"/>
+                      </a:solidFill>
+                    </a:ln>
+                  </pic:spPr>
+                </pic:pic>
+              </a:graphicData>
+            </a:graphic>
+          </wp:inline>
+        </w:drawing>
+      </w:r>
+    </w:p>
+    <w:p>
+      <w:r>
+        <w:t>17. Click on Launch</w:t>
+      </w:r>
+    </w:p>
+    <w:p>
+      <w:r>
+        <w:t>18. Click on View Instances</w:t>
+      </w:r>
+    </w:p>
+    <w:p>
+      <w:r>
+        <w:rPr>
+          <w:noProof/>
+        </w:rPr>
+        <mc:AlternateContent>
+          <mc:Choice Requires="wpi">
+            <w:drawing>
+              <wp:anchor distT="0" distB="0" distL="114300" distR="114300" simplePos="0" relativeHeight="251667456" behindDoc="0" locked="0" layoutInCell="1" allowOverlap="1" wp14:anchorId="5A7D8079" wp14:editId="66C69399">
+                <wp:simplePos x="0" y="0"/>
+                <wp:positionH relativeFrom="column">
+                  <wp:posOffset>3990660</wp:posOffset>
+                </wp:positionH>
+                <wp:positionV relativeFrom="paragraph">
+                  <wp:posOffset>1016605</wp:posOffset>
+                </wp:positionV>
+                <wp:extent cx="417960" cy="23400"/>
+                <wp:effectExtent l="57150" t="76200" r="39370" b="72390"/>
+                <wp:wrapNone/>
+                <wp:docPr id="24" name="Ink 24"/>
+                <wp:cNvGraphicFramePr/>
+                <a:graphic xmlns:a="http://schemas.openxmlformats.org/drawingml/2006/main">
+                  <a:graphicData uri="http://schemas.microsoft.com/office/word/2010/wordprocessingInk">
+                    <w14:contentPart bwMode="auto" r:id="rId15">
+                      <w14:nvContentPartPr>
+                        <w14:cNvContentPartPr/>
+                      </w14:nvContentPartPr>
+                      <w14:xfrm>
+                        <a:off x="0" y="0"/>
+                        <a:ext cx="417960" cy="23400"/>
+                      </w14:xfrm>
+                    </w14:contentPart>
+                  </a:graphicData>
+                </a:graphic>
+              </wp:anchor>
+            </w:drawing>
+          </mc:Choice>
+          <mc:Fallback>
+            <w:pict>
+              <v:shapetype w14:anchorId="4E2D4251" id="_x0000_t75" coordsize="21600,21600" o:spt="75" o:preferrelative="t" path="m@4@5l@4@11@9@11@9@5xe" filled="f" stroked="f">
+                <v:stroke joinstyle="miter"/>
+                <v:formulas>
+                  <v:f eqn="if lineDrawn pixelLineWidth 0"/>
+                  <v:f eqn="sum @0 1 0"/>
+                  <v:f eqn="sum 0 0 @1"/>
+                  <v:f eqn="prod @2 1 2"/>
+                  <v:f eqn="prod @3 21600 pixelWidth"/>
+                  <v:f eqn="prod @3 21600 pixelHeight"/>
+                  <v:f eqn="sum @0 0 1"/>
+                  <v:f eqn="prod @6 1 2"/>
+                  <v:f eqn="prod @7 21600 pixelWidth"/>
+                  <v:f eqn="sum @8 21600 0"/>
+                  <v:f eqn="prod @7 21600 pixelHeight"/>
+                  <v:f eqn="sum @10 21600 0"/>
+                </v:formulas>
+                <v:path o:extrusionok="f" gradientshapeok="t" o:connecttype="rect"/>
+                <o:lock v:ext="edit" aspectratio="t"/>
+              </v:shapetype>
+              <v:shape id="Ink 24" o:spid="_x0000_s1026" type="#_x0000_t75" style="position:absolute;margin-left:312.85pt;margin-top:78.65pt;width:35.7pt;height:4.7pt;z-index:251667456;visibility:visible;mso-wrap-style:square;mso-wrap-distance-left:9pt;mso-wrap-distance-top:0;mso-wrap-distance-right:9pt;mso-wrap-distance-bottom:0;mso-position-horizontal:absolute;mso-position-horizontal-relative:text;mso-position-vertical:absolute;mso-position-vertical-relative:text" o:gfxdata="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">
+                <v:imagedata r:id="rId16" o:title=""/>
+              </v:shape>
+            </w:pict>
+          </mc:Fallback>
+        </mc:AlternateContent>
+      </w:r>
+      <w:r>
+        <w:rPr>
+          <w:noProof/>
+        </w:rPr>
+        <mc:AlternateContent>
+          <mc:Choice Requires="wpi">
+            <w:drawing>
+              <wp:anchor distT="0" distB="0" distL="114300" distR="114300" simplePos="0" relativeHeight="251666432" behindDoc="0" locked="0" layoutInCell="1" allowOverlap="1" wp14:anchorId="16638313" wp14:editId="39018D2B">
+                <wp:simplePos x="0" y="0"/>
+                <wp:positionH relativeFrom="column">
+                  <wp:posOffset>1771015</wp:posOffset>
+                </wp:positionH>
+                <wp:positionV relativeFrom="paragraph">
+                  <wp:posOffset>103505</wp:posOffset>
+                </wp:positionV>
+                <wp:extent cx="684530" cy="39375"/>
+                <wp:effectExtent l="57150" t="57150" r="58420" b="74930"/>
+                <wp:wrapNone/>
+                <wp:docPr id="23" name="Ink 23"/>
+                <wp:cNvGraphicFramePr/>
+                <a:graphic xmlns:a="http://schemas.openxmlformats.org/drawingml/2006/main">
+                  <a:graphicData uri="http://schemas.microsoft.com/office/word/2010/wordprocessingInk">
+                    <w14:contentPart bwMode="auto" r:id="rId17">
+                      <w14:nvContentPartPr>
+                        <w14:cNvContentPartPr/>
+                      </w14:nvContentPartPr>
+                      <w14:xfrm>
+                        <a:off x="0" y="0"/>
+                        <a:ext cx="684530" cy="39375"/>
+                      </w14:xfrm>
+                    </w14:contentPart>
+                  </a:graphicData>
+                </a:graphic>
+              </wp:anchor>
+            </w:drawing>
+          </mc:Choice>
+          <mc:Fallback>
+            <w:pict>
+              <v:shape w14:anchorId="4D08A60A" id="Ink 23" o:spid="_x0000_s1026" type="#_x0000_t75" style="position:absolute;margin-left:138.05pt;margin-top:6.75pt;width:56.7pt;height:5.9pt;z-index:251666432;visibility:visible;mso-wrap-style:square;mso-wrap-distance-left:9pt;mso-wrap-distance-top:0;mso-wrap-distance-right:9pt;mso-wrap-distance-bottom:0;mso-position-horizontal:absolute;mso-position-horizontal-relative:text;mso-position-vertical:absolute;mso-position-vertical-relative:text" o:gfxdata="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">
+                <v:imagedata r:id="rId18" o:title=""/>
+              </v:shape>
+            </w:pict>
+          </mc:Fallback>
+        </mc:AlternateContent>
+      </w:r>
+      <w:r>
+        <w:rPr>
+          <w:noProof/>
+        </w:rPr>
+        <mc:AlternateContent>
+          <mc:Choice Requires="wpi">
+            <w:drawing>
+              <wp:anchor distT="0" distB="0" distL="114300" distR="114300" simplePos="0" relativeHeight="251663360" behindDoc="0" locked="0" layoutInCell="1" allowOverlap="1" wp14:anchorId="31E2F696" wp14:editId="6E05D219">
+                <wp:simplePos x="0" y="0"/>
+                <wp:positionH relativeFrom="column">
+                  <wp:posOffset>313980</wp:posOffset>
+                </wp:positionH>
+                <wp:positionV relativeFrom="paragraph">
+                  <wp:posOffset>122725</wp:posOffset>
+                </wp:positionV>
+                <wp:extent cx="399600" cy="360"/>
+                <wp:effectExtent l="57150" t="57150" r="57785" b="76200"/>
+                <wp:wrapNone/>
+                <wp:docPr id="20" name="Ink 20"/>
+                <wp:cNvGraphicFramePr/>
+                <a:graphic xmlns:a="http://schemas.openxmlformats.org/drawingml/2006/main">
+                  <a:graphicData uri="http://schemas.microsoft.com/office/word/2010/wordprocessingInk">
+                    <w14:contentPart bwMode="auto" r:id="rId19">
+                      <w14:nvContentPartPr>
+                        <w14:cNvContentPartPr/>
+                      </w14:nvContentPartPr>
+                      <w14:xfrm>
+                        <a:off x="0" y="0"/>
+                        <a:ext cx="399600" cy="360"/>
+                      </w14:xfrm>
+                    </w14:contentPart>
+                  </a:graphicData>
+                </a:graphic>
+              </wp:anchor>
+            </w:drawing>
+          </mc:Choice>
+          <mc:Fallback>
+            <w:pict>
+              <v:shape w14:anchorId="089ACF2B" id="Ink 20" o:spid="_x0000_s1026" type="#_x0000_t75" style="position:absolute;margin-left:23.3pt;margin-top:8.25pt;width:34.25pt;height:2.9pt;z-index:251663360;visibility:visible;mso-wrap-style:square;mso-wrap-distance-left:9pt;mso-wrap-distance-top:0;mso-wrap-distance-right:9pt;mso-wrap-distance-bottom:0;mso-position-horizontal:absolute;mso-position-horizontal-relative:text;mso-position-vertical:absolute;mso-position-vertical-relative:text" o:gfxdata="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">
+                <v:imagedata r:id="rId20" o:title=""/>
+              </v:shape>
+            </w:pict>
+          </mc:Fallback>
+        </mc:AlternateContent>
+      </w:r>
+      <w:r>
+        <w:rPr>
+          <w:noProof/>
+        </w:rPr>
+        <mc:AlternateContent>
+          <mc:Choice Requires="wpi">
+            <w:drawing>
+              <wp:anchor distT="0" distB="0" distL="114300" distR="114300" simplePos="0" relativeHeight="251662336" behindDoc="0" locked="0" layoutInCell="1" allowOverlap="1" wp14:anchorId="707C206C" wp14:editId="06B1EB1E">
+                <wp:simplePos x="0" y="0"/>
+                <wp:positionH relativeFrom="column">
+                  <wp:posOffset>447540</wp:posOffset>
+                </wp:positionH>
+                <wp:positionV relativeFrom="paragraph">
+                  <wp:posOffset>332605</wp:posOffset>
+                </wp:positionV>
+                <wp:extent cx="1543680" cy="48600"/>
+                <wp:effectExtent l="57150" t="57150" r="76200" b="66040"/>
+                <wp:wrapNone/>
+                <wp:docPr id="19" name="Ink 19"/>
+                <wp:cNvGraphicFramePr/>
+                <a:graphic xmlns:a="http://schemas.openxmlformats.org/drawingml/2006/main">
+                  <a:graphicData uri="http://schemas.microsoft.com/office/word/2010/wordprocessingInk">
+                    <w14:contentPart bwMode="auto" r:id="rId21">
+                      <w14:nvContentPartPr>
+                        <w14:cNvContentPartPr/>
+                      </w14:nvContentPartPr>
+                      <w14:xfrm>
+                        <a:off x="0" y="0"/>
+                        <a:ext cx="1543680" cy="48600"/>
+                      </w14:xfrm>
+                    </w14:contentPart>
+                  </a:graphicData>
+                </a:graphic>
+              </wp:anchor>
+            </w:drawing>
+          </mc:Choice>
+          <mc:Fallback>
+            <w:pict>
+              <v:shape w14:anchorId="27DF6B37" id="Ink 19" o:spid="_x0000_s1026" type="#_x0000_t75" style="position:absolute;margin-left:33.85pt;margin-top:24.8pt;width:124.4pt;height:6.7pt;z-index:251662336;visibility:visible;mso-wrap-style:square;mso-wrap-distance-left:9pt;mso-wrap-distance-top:0;mso-wrap-distance-right:9pt;mso-wrap-distance-bottom:0;mso-position-horizontal:absolute;mso-position-horizontal-relative:text;mso-position-vertical:absolute;mso-position-vertical-relative:text" o:gfxdata="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">
+                <v:imagedata r:id="rId22" o:title=""/>
+              </v:shape>
+            </w:pict>
+          </mc:Fallback>
+        </mc:AlternateContent>
+      </w:r>
+      <w:r>
+        <w:rPr>
+          <w:noProof/>
+        </w:rPr>
+        <mc:AlternateContent>
+          <mc:Choice Requires="wpi">
+            <w:drawing>
+              <wp:anchor distT="0" distB="0" distL="114300" distR="114300" simplePos="0" relativeHeight="251661312" behindDoc="0" locked="0" layoutInCell="1" allowOverlap="1" wp14:anchorId="4E4481A4" wp14:editId="058FA263">
+                <wp:simplePos x="0" y="0"/>
+                <wp:positionH relativeFrom="column">
+                  <wp:posOffset>276180</wp:posOffset>
+                </wp:positionH>
+                <wp:positionV relativeFrom="paragraph">
+                  <wp:posOffset>1017325</wp:posOffset>
+                </wp:positionV>
+                <wp:extent cx="1111680" cy="50040"/>
+                <wp:effectExtent l="57150" t="57150" r="69850" b="64770"/>
+                <wp:wrapNone/>
+                <wp:docPr id="18" name="Ink 18"/>
+                <wp:cNvGraphicFramePr/>
+                <a:graphic xmlns:a="http://schemas.openxmlformats.org/drawingml/2006/main">
+                  <a:graphicData uri="http://schemas.microsoft.com/office/word/2010/wordprocessingInk">
+                    <w14:contentPart bwMode="auto" r:id="rId23">
+                      <w14:nvContentPartPr>
+                        <w14:cNvContentPartPr/>
+                      </w14:nvContentPartPr>
+                      <w14:xfrm>
+                        <a:off x="0" y="0"/>
+                        <a:ext cx="1111680" cy="50040"/>
+                      </w14:xfrm>
+                    </w14:contentPart>
+                  </a:graphicData>
+                </a:graphic>
+              </wp:anchor>
+            </w:drawing>
+          </mc:Choice>
+          <mc:Fallback>
+            <w:pict>
+              <v:shape w14:anchorId="207F8FF5" id="Ink 18" o:spid="_x0000_s1026" type="#_x0000_t75" style="position:absolute;margin-left:20.35pt;margin-top:78.7pt;width:90.4pt;height:6.8pt;z-index:251661312;visibility:visible;mso-wrap-style:square;mso-wrap-distance-left:9pt;mso-wrap-distance-top:0;mso-wrap-distance-right:9pt;mso-wrap-distance-bottom:0;mso-position-horizontal:absolute;mso-position-horizontal-relative:text;mso-position-vertical:absolute;mso-position-vertical-relative:text" o:gfxdata="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">
+                <v:imagedata r:id="rId24" o:title=""/>
+              </v:shape>
+            </w:pict>
+          </mc:Fallback>
+        </mc:AlternateContent>
+      </w:r>
+      <w:r>
+        <w:rPr>
+          <w:noProof/>
+        </w:rPr>
+        <mc:AlternateContent>
+          <mc:Choice Requires="wpi">
+            <w:drawing>
+              <wp:anchor distT="0" distB="0" distL="114300" distR="114300" simplePos="0" relativeHeight="251660288" behindDoc="0" locked="0" layoutInCell="1" allowOverlap="1" wp14:anchorId="366C0DB5" wp14:editId="58A8FFC6">
+                <wp:simplePos x="0" y="0"/>
+                <wp:positionH relativeFrom="column">
+                  <wp:posOffset>2124060</wp:posOffset>
+                </wp:positionH>
+                <wp:positionV relativeFrom="paragraph">
+                  <wp:posOffset>1027405</wp:posOffset>
+                </wp:positionV>
+                <wp:extent cx="423360" cy="29520"/>
+                <wp:effectExtent l="57150" t="57150" r="72390" b="66040"/>
+                <wp:wrapNone/>
+                <wp:docPr id="17" name="Ink 17"/>
+                <wp:cNvGraphicFramePr/>
+                <a:graphic xmlns:a="http://schemas.openxmlformats.org/drawingml/2006/main">
+                  <a:graphicData uri="http://schemas.microsoft.com/office/word/2010/wordprocessingInk">
+                    <w14:contentPart bwMode="auto" r:id="rId25">
+                      <w14:nvContentPartPr>
+                        <w14:cNvContentPartPr/>
+                      </w14:nvContentPartPr>
+                      <w14:xfrm>
+                        <a:off x="0" y="0"/>
+                        <a:ext cx="423360" cy="29520"/>
+                      </w14:xfrm>
+                    </w14:contentPart>
+                  </a:graphicData>
+                </a:graphic>
+              </wp:anchor>
+            </w:drawing>
+          </mc:Choice>
+          <mc:Fallback>
+            <w:pict>
+              <v:shape w14:anchorId="783DEDDB" id="Ink 17" o:spid="_x0000_s1026" type="#_x0000_t75" style="position:absolute;margin-left:165.85pt;margin-top:79.5pt;width:36.2pt;height:5.15pt;z-index:251660288;visibility:visible;mso-wrap-style:square;mso-wrap-distance-left:9pt;mso-wrap-distance-top:0;mso-wrap-distance-right:9pt;mso-wrap-distance-bottom:0;mso-position-horizontal:absolute;mso-position-horizontal-relative:text;mso-position-vertical:absolute;mso-position-vertical-relative:text" o:gfxdata="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">
+                <v:imagedata r:id="rId26" o:title=""/>
+              </v:shape>
+            </w:pict>
+          </mc:Fallback>
+        </mc:AlternateContent>
+      </w:r>
+      <w:r>
+        <w:rPr>
+          <w:noProof/>
+        </w:rPr>
+        <mc:AlternateContent>
+          <mc:Choice Requires="wpi">
+            <w:drawing>
+              <wp:anchor distT="0" distB="0" distL="114300" distR="114300" simplePos="0" relativeHeight="251659264" behindDoc="0" locked="0" layoutInCell="1" allowOverlap="1" wp14:anchorId="21A07768" wp14:editId="19F5F465">
+                <wp:simplePos x="0" y="0"/>
+                <wp:positionH relativeFrom="column">
+                  <wp:posOffset>2124060</wp:posOffset>
+                </wp:positionH>
+                <wp:positionV relativeFrom="paragraph">
+                  <wp:posOffset>1028125</wp:posOffset>
+                </wp:positionV>
+                <wp:extent cx="360" cy="360"/>
+                <wp:effectExtent l="57150" t="57150" r="76200" b="76200"/>
+                <wp:wrapNone/>
+                <wp:docPr id="16" name="Ink 16"/>
+                <wp:cNvGraphicFramePr/>
+                <a:graphic xmlns:a="http://schemas.openxmlformats.org/drawingml/2006/main">
+                  <a:graphicData uri="http://schemas.microsoft.com/office/word/2010/wordprocessingInk">
+                    <w14:contentPart bwMode="auto" r:id="rId27">
+                      <w14:nvContentPartPr>
+                        <w14:cNvContentPartPr/>
+                      </w14:nvContentPartPr>
+                      <w14:xfrm>
+                        <a:off x="0" y="0"/>
+                        <a:ext cx="360" cy="360"/>
+                      </w14:xfrm>
+                    </w14:contentPart>
+                  </a:graphicData>
+                </a:graphic>
+              </wp:anchor>
+            </w:drawing>
+          </mc:Choice>
+          <mc:Fallback>
+            <w:pict>
+              <v:shape w14:anchorId="099357F9" id="Ink 16" o:spid="_x0000_s1026" type="#_x0000_t75" style="position:absolute;margin-left:165.85pt;margin-top:79.55pt;width:2.9pt;height:2.9pt;z-index:251659264;visibility:visible;mso-wrap-style:square;mso-wrap-distance-left:9pt;mso-wrap-distance-top:0;mso-wrap-distance-right:9pt;mso-wrap-distance-bottom:0;mso-position-horizontal:absolute;mso-position-horizontal-relative:text;mso-position-vertical:absolute;mso-position-vertical-relative:text" o:gfxdata="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">
+                <v:imagedata r:id="rId28" o:title=""/>
+              </v:shape>
+            </w:pict>
+          </mc:Fallback>
+        </mc:AlternateContent>
+      </w:r>
+      <w:r>
+        <w:rPr>
+          <w:noProof/>
+        </w:rPr>
+        <w:drawing>
+          <wp:inline distT="0" distB="0" distL="0" distR="0" wp14:anchorId="44952D51" wp14:editId="5E9D2272">
+            <wp:extent cx="5731510" cy="1163955"/>
+            <wp:effectExtent l="19050" t="19050" r="21590" b="17145"/>
+            <wp:docPr id="11" name="Picture 11"/>
+            <wp:cNvGraphicFramePr>
+              <a:graphicFrameLocks xmlns:a="http://schemas.openxmlformats.org/drawingml/2006/main" noChangeAspect="1"/>
+            </wp:cNvGraphicFramePr>
+            <a:graphic xmlns:a="http://schemas.openxmlformats.org/drawingml/2006/main">
+              <a:graphicData uri="http://schemas.openxmlformats.org/drawingml/2006/picture">
+                <pic:pic xmlns:pic="http://schemas.openxmlformats.org/drawingml/2006/picture">
+                  <pic:nvPicPr>
+                    <pic:cNvPr id="1" name=""/>
+                    <pic:cNvPicPr/>
+                  </pic:nvPicPr>
+                  <pic:blipFill>
+                    <a:blip r:embed="rId29"/>
+                    <a:stretch>
+                      <a:fillRect/>
+                    </a:stretch>
+                  </pic:blipFill>
+                  <pic:spPr>
+                    <a:xfrm>
+                      <a:off x="0" y="0"/>
+                      <a:ext cx="5731510" cy="1163955"/>
+                    </a:xfrm>
+                    <a:prstGeom prst="rect">
+                      <a:avLst/>
+                    </a:prstGeom>
+                    <a:ln>
+                      <a:solidFill>
+                        <a:schemeClr val="accent1"/>
+                      </a:solidFill>
+                    </a:ln>
+                  </pic:spPr>
+                </pic:pic>
+              </a:graphicData>
+            </a:graphic>
+          </wp:inline>
+        </w:drawing>
+      </w:r>
+    </w:p>
+    <w:p/>
+    <w:p>
+      <w:r>
+        <w:t>## Step 2: Connect to the EC2 Instance</w:t>
+      </w:r>
+    </w:p>
+    <w:p>
+      <w:r>
+        <w:t>1. Open the terminal</w:t>
+      </w:r>
+    </w:p>
+    <w:p>
+      <w:r>
+        <w:t>2. Open the folder where the key pair is stored</w:t>
+      </w:r>
+    </w:p>
+    <w:p>
+      <w:r>
+        <w:t>3. Change the permission of the key pair file</w:t>
+      </w:r>
+    </w:p>
+    <w:p>
+      <w:r>
+        <w:t>4. Connect to the EC2 instance using the key pair file</w:t>
+      </w:r>
+    </w:p>
+    <w:p/>
+    <w:p>
+      <w:r>
+        <w:t>## Step 3: Install MySQL Server</w:t>
+      </w:r>
+    </w:p>
+    <w:p>
+      <w:r>
+        <w:t>1. Update the package list</w:t>
+      </w:r>
+    </w:p>
+    <w:p/>
+    <w:p>
+      <w:r>
+        <w:t>```bash</w:t>
+      </w:r>
+    </w:p>
+    <w:p>
+      <w:r>
+        <w:t xml:space="preserve">     $ sudo apt-get update -y</w:t>
+      </w:r>
+    </w:p>
+    <w:p>
+      <w:r>
+        <w:t>```</w:t>
+      </w:r>
+    </w:p>
+    <w:p/>
+    <w:p>
+      <w:r>
+        <w:lastRenderedPageBreak/>
+        <w:t>2. Install MySQL Server</w:t>
+      </w:r>
+    </w:p>
+    <w:p/>
+    <w:p>
+      <w:r>
+        <w:t>```bash</w:t>
+      </w:r>
+    </w:p>
+    <w:p>
+      <w:r>
+        <w:t xml:space="preserve">     $ sudo apt-get install mysql-server -y</w:t>
+      </w:r>
+    </w:p>
+    <w:p>
+      <w:r>
+        <w:t>```</w:t>
+      </w:r>
+    </w:p>
+    <w:p/>
+    <w:p>
+      <w:r>
+        <w:t>3. Check the status of MySQL Server</w:t>
+      </w:r>
+    </w:p>
+    <w:p/>
+    <w:p>
+      <w:r>
+        <w:t>```bash</w:t>
+      </w:r>
+    </w:p>
+    <w:p>
+      <w:r>
+        <w:t xml:space="preserve">     $ sudo systemctl status mysql</w:t>
+      </w:r>
+    </w:p>
+    <w:p>
+      <w:r>
+        <w:t>```</w:t>
+      </w:r>
+    </w:p>
+    <w:p/>
+    <w:p>
+      <w:r>
+        <w:t>4. Check the version of MySQL Server</w:t>
+      </w:r>
+    </w:p>
+    <w:p/>
+    <w:p>
+      <w:r>
+        <w:t>```bash</w:t>
+      </w:r>
+    </w:p>
+    <w:p>
+      <w:r>
+        <w:t xml:space="preserve">     $ mysql --version</w:t>
+      </w:r>
+    </w:p>
+    <w:p>
+      <w:r>
+        <w:t>```</w:t>
+      </w:r>
+    </w:p>
+    <w:p/>
+    <w:p>
+      <w:r>
+        <w:t>## Step 4: Configure MySQL Server</w:t>
+      </w:r>
+    </w:p>
+    <w:p/>
+    <w:p>
+      <w:r>
+        <w:t>1. Login to MySQL Server</w:t>
+      </w:r>
+    </w:p>
+    <w:p/>
+    <w:p>
+      <w:r>
+        <w:t>```bash</w:t>
+      </w:r>
+    </w:p>
+    <w:p>
+      <w:r>
+        <w:t xml:space="preserve">     $ sudo mysql </w:t>
+      </w:r>
+    </w:p>
+    <w:p>
+      <w:r>
+        <w:t>```</w:t>
+      </w:r>
+    </w:p>
+    <w:p/>
+    <w:p>
+      <w:r>
+        <w:t>2. Check User, AUTHENTICATION_PLUGIN, PLUGIN</w:t>
+      </w:r>
+    </w:p>
+    <w:p/>
+    <w:p>
+      <w:r>
+        <w:t>```bash</w:t>
+      </w:r>
+    </w:p>
+    <w:p>
+      <w:r>
+        <w:t xml:space="preserve">     $mysql&gt; SELECT user,authentication_string,plugin,host FROM mysql.user;</w:t>
+      </w:r>
+    </w:p>
+    <w:p/>
+    <w:p>
+      <w:r>
+        <w:lastRenderedPageBreak/>
+        <w:t>```</w:t>
+      </w:r>
+    </w:p>
+    <w:p/>
+    <w:p>
+      <w:r>
+        <w:t>3. Change the password of MySQL Server</w:t>
+      </w:r>
+    </w:p>
+    <w:p/>
+    <w:p>
+      <w:r>
+        <w:t>```bash</w:t>
+      </w:r>
+    </w:p>
+    <w:p>
+      <w:r>
+        <w:t xml:space="preserve">     $mysql&gt; ALTER USER 'root'@'localhost' IDENTIFIED WITH mysql_native_password BY 'password';</w:t>
+      </w:r>
+    </w:p>
+    <w:p>
+      <w:r>
+        <w:t>```</w:t>
+      </w:r>
+    </w:p>
+    <w:p/>
+    <w:p>
+      <w:r>
+        <w:t>4. Create a new database</w:t>
+      </w:r>
+    </w:p>
+    <w:p/>
+    <w:p>
+      <w:r>
+        <w:t>```bash</w:t>
+      </w:r>
+    </w:p>
+    <w:p>
+      <w:r>
+        <w:t xml:space="preserve">     $mysql&gt; CREATE DATABASE database_name;</w:t>
+      </w:r>
+    </w:p>
+    <w:p>
+      <w:r>
+        <w:t>```</w:t>
+      </w:r>
+    </w:p>
+    <w:p/>
+    <w:p>
+      <w:r>
+        <w:t>5. Create a new user</w:t>
+      </w:r>
+    </w:p>
+    <w:p/>
+    <w:p>
+      <w:r>
+        <w:t>```bash</w:t>
+      </w:r>
+    </w:p>
+    <w:p>
+      <w:r>
+        <w:t xml:space="preserve">     $mysql&gt; CREATE USER 'user_name'@'localhost' IDENTIFIED BY 'password';</w:t>
+      </w:r>
+    </w:p>
+    <w:p>
+      <w:r>
+        <w:t>```</w:t>
+      </w:r>
+    </w:p>
+    <w:p/>
+    <w:p>
+      <w:r>
+        <w:t>6. Grant privileges to the user</w:t>
+      </w:r>
+    </w:p>
+    <w:p/>
+    <w:p>
+      <w:r>
+        <w:t>```bash</w:t>
+      </w:r>
+    </w:p>
+    <w:p>
+      <w:r>
+        <w:t xml:space="preserve">     $mysql&gt; GRANT ALL PRIVILEGES ON database_name.* TO 'user_name'@'localhost';</w:t>
+      </w:r>
+    </w:p>
+    <w:p>
+      <w:r>
+        <w:t>```</w:t>
+      </w:r>
+    </w:p>
+    <w:p/>
+    <w:p>
+      <w:r>
+        <w:t>7. Flush privileges</w:t>
+      </w:r>
+    </w:p>
+    <w:p/>
+    <w:p>
+      <w:r>
+        <w:t>```bash</w:t>
+      </w:r>
+    </w:p>
+    <w:p>
+      <w:r>
+        <w:t xml:space="preserve">     $mysql&gt; FLUSH PRIVILEGES;</w:t>
+      </w:r>
+    </w:p>
+    <w:p>
+      <w:r>
+        <w:t>```</w:t>
+      </w:r>
+    </w:p>
+    <w:p/>
+    <w:p>
+      <w:r>
+        <w:t>8. Exit from MySQL Server</w:t>
+      </w:r>
+    </w:p>
+    <w:p/>
+    <w:p>
+      <w:r>
+        <w:t>```bash</w:t>
+      </w:r>
+    </w:p>
+    <w:p>
+      <w:r>
+        <w:t xml:space="preserve">     $mysql&gt; exit</w:t>
+      </w:r>
+    </w:p>
+    <w:p>
+      <w:r>
+        <w:t>```</w:t>
+      </w:r>
+    </w:p>
+    <w:p/>
+    <w:p>
+      <w:r>
+        <w:t>## Step 5: Install PHPMyAdmin</w:t>
+      </w:r>
+    </w:p>
+    <w:p/>
+    <w:p>
+      <w:r>
+        <w:t>1. Update the package list</w:t>
+      </w:r>
+    </w:p>
+    <w:p/>
+    <w:p>
+      <w:r>
+        <w:t>```bash</w:t>
+      </w:r>
+    </w:p>
+    <w:p>
+      <w:r>
+        <w:t xml:space="preserve">     $ sudo apt-get update -y</w:t>
+      </w:r>
+    </w:p>
+    <w:p>
+      <w:r>
+        <w:t>```</w:t>
+      </w:r>
+    </w:p>
+    <w:p/>
+    <w:p>
+      <w:r>
+        <w:t>2. Install PHPMyAdmin</w:t>
+      </w:r>
+    </w:p>
+    <w:p/>
+    <w:p>
+      <w:r>
+        <w:t>```bash</w:t>
+      </w:r>
+    </w:p>
+    <w:p>
+      <w:r>
+        <w:t xml:space="preserve">     $ sudo apt-get install phpmyadmin -y</w:t>
+      </w:r>
+    </w:p>
+    <w:p>
+      <w:r>
+        <w:t>```</w:t>
+      </w:r>
+    </w:p>
+    <w:p/>
+    <w:p>
+      <w:r>
+        <w:t>3. Select Apache2 as the web server, when the first option is appear, you need to select apache2. Now it hasn’t been selected.</w:t>
+      </w:r>
+    </w:p>
+    <w:p>
+      <w:r>
+        <w:t xml:space="preserve">   </w:t>
+      </w:r>
+    </w:p>
+    <w:p>
+      <w:r>
+        <w:t>4. Use space bar to select apache2 web server. Then press Tab key that takes us to the Ok button. After that, press enter.</w:t>
+      </w:r>
+    </w:p>
+    <w:p/>
+    <w:p>
+      <w:r>
+        <w:t>5. The next option is to configure the database for PHPMyAdmin with dbconfig-common. Select the Yes option here.</w:t>
+      </w:r>
+    </w:p>
+    <w:p/>
+    <w:p>
+      <w:r>
+        <w:t>6. Select the MySQL option.</w:t>
+      </w:r>
+    </w:p>
+    <w:p>
+      <w:r>
+        <w:lastRenderedPageBreak/>
+        <w:t>7. Select the Yes option to allow the dbconfig-common to configure the database for PHPMyAdmin with dbconfig-common.</w:t>
+      </w:r>
+    </w:p>
+    <w:p>
+      <w:r>
+        <w:t>8. Select the password for the MySQL administrative account. After that, password configuration is appear on your terminal screen. And it is asked for login to phpmyadmin. So, you can set your phpmyadmin access password here:</w:t>
+      </w:r>
+    </w:p>
+    <w:p/>
+    <w:p>
+      <w:r>
+        <w:t>9. Re-enter the password for the MySQL administrative account to confirm it.</w:t>
+      </w:r>
+    </w:p>
+    <w:p/>
+    <w:p>
+      <w:r>
+        <w:t>## Step 6: Configure PHPMyAdmin</w:t>
+      </w:r>
+    </w:p>
+    <w:p/>
+    <w:p>
+      <w:r>
+        <w:t>1. Open the config file</w:t>
+      </w:r>
+    </w:p>
+    <w:p/>
+    <w:p>
+      <w:r>
+        <w:t>```bash</w:t>
+      </w:r>
+    </w:p>
+    <w:p>
+      <w:r>
+        <w:t xml:space="preserve">     $ sudo nano /etc/apache2/conf-available/phpmyadmin.conf</w:t>
+      </w:r>
+    </w:p>
+    <w:p>
+      <w:r>
+        <w:t>```</w:t>
+      </w:r>
+    </w:p>
+    <w:p/>
+    <w:p>
+      <w:r>
+        <w:t>2. Add the following lines to the config file</w:t>
+      </w:r>
+    </w:p>
+    <w:p/>
+    <w:p>
+      <w:r>
+        <w:t>```bash</w:t>
+      </w:r>
+    </w:p>
+    <w:p>
+      <w:r>
+        <w:t xml:space="preserve">     &lt;Directory /usr/share/phpmyadmin&gt;</w:t>
+      </w:r>
+    </w:p>
+    <w:p>
+      <w:r>
+        <w:t xml:space="preserve">     Options FollowSymLinks</w:t>
+      </w:r>
+    </w:p>
+    <w:p>
+      <w:r>
+        <w:t xml:space="preserve">     DirectoryIndex index.php</w:t>
+      </w:r>
+    </w:p>
+    <w:p>
+      <w:r>
+        <w:t xml:space="preserve">     AllowOverride All</w:t>
+      </w:r>
+    </w:p>
+    <w:p>
+      <w:r>
+        <w:t xml:space="preserve">     Require all granted</w:t>
+      </w:r>
+    </w:p>
+    <w:p>
+      <w:r>
+        <w:t xml:space="preserve">     &lt;/Directory&gt;</w:t>
+      </w:r>
+    </w:p>
+    <w:p>
+      <w:r>
+        <w:t>```</w:t>
+      </w:r>
+    </w:p>
+    <w:p/>
+    <w:p>
+      <w:r>
+        <w:t>3. Restart Apache2</w:t>
+      </w:r>
+    </w:p>
+    <w:p/>
+    <w:p>
+      <w:r>
+        <w:t>```bash</w:t>
+      </w:r>
+    </w:p>
+    <w:p>
+      <w:r>
+        <w:t xml:space="preserve">     $ sudo systemctl restart apache2</w:t>
+      </w:r>
+    </w:p>
+    <w:p>
+      <w:r>
+        <w:t>```</w:t>
+      </w:r>
+    </w:p>
+    <w:p/>
+    <w:p>
+      <w:r>
+        <w:t>4. Open the browser and type the public IP address of the EC2 instance</w:t>
+      </w:r>
+    </w:p>
+    <w:p>
+      <w:r>
+        <w:t>5. Open phpMyAdmin</w:t>
+      </w:r>
+    </w:p>
+    <w:p>
+      <w:r>
+        <w:t>6. Enter the username and password of MySQL Server</w:t>
+      </w:r>
+    </w:p>
+    <w:p>
+      <w:r>
+        <w:t>7. Select the database</w:t>
+      </w:r>
+    </w:p>
+    <w:p>
+      <w:r>
+        <w:t>8. Done</w:t>
+      </w:r>
+    </w:p>
+    <w:p/>
+    <w:p>
+      <w:r>
+        <w:t>## Step 7: Install certbot to enable HTTPS</w:t>
+      </w:r>
+    </w:p>
+    <w:p/>
+    <w:p>
+      <w:r>
+        <w:t>1. Update the package list</w:t>
+      </w:r>
+    </w:p>
+    <w:p/>
+    <w:p>
+      <w:r>
+        <w:t>```bash</w:t>
+      </w:r>
+    </w:p>
+    <w:p>
+      <w:r>
+        <w:t xml:space="preserve">     $ sudo apt-get update -y</w:t>
+      </w:r>
+    </w:p>
+    <w:p>
+      <w:r>
+        <w:t>```</w:t>
+      </w:r>
+    </w:p>
+    <w:p/>
+    <w:p>
+      <w:r>
+        <w:t>2. Install certbot</w:t>
+      </w:r>
+    </w:p>
+    <w:p/>
+    <w:p>
+      <w:r>
+        <w:t>```bash</w:t>
+      </w:r>
+    </w:p>
+    <w:p>
+      <w:r>
+        <w:t xml:space="preserve">     $ sudo apt-get install certbot python3-certbot-apache -y</w:t>
+      </w:r>
+    </w:p>
+    <w:p>
+      <w:r>
+        <w:t>```</w:t>
+      </w:r>
+    </w:p>
+    <w:p/>
+    <w:p>
+      <w:r>
+        <w:t>3. Enable HTTPS</w:t>
+      </w:r>
+    </w:p>
+    <w:p/>
+    <w:p>
+      <w:r>
+        <w:t>```bash</w:t>
+      </w:r>
+    </w:p>
+    <w:p>
+      <w:r>
+        <w:t xml:space="preserve">     $ sudo certbot --apache</w:t>
+      </w:r>
+    </w:p>
+    <w:p>
+      <w:r>
+        <w:t>```</w:t>
+      </w:r>
+    </w:p>
+    <w:p/>
+    <w:p>
+      <w:r>
+        <w:t>4. Enter the email address</w:t>
+      </w:r>
+    </w:p>
+    <w:p>
+      <w:r>
+        <w:t>5. Enter the domain name</w:t>
+      </w:r>
+    </w:p>
+    <w:p>
+      <w:r>
+        <w:t>6. Select the redirect option</w:t>
+      </w:r>
+    </w:p>
+    <w:p>
+      <w:r>
+        <w:t>7. Select the Yes option to agree the terms of service</w:t>
+      </w:r>
+    </w:p>
+    <w:p>
+      <w:r>
+        <w:lastRenderedPageBreak/>
+        <w:t>8. Done</w:t>
+      </w:r>
+    </w:p>
+    <w:p/>
+    <w:p>
+      <w:r>
+        <w:t>## Step 8: Disable Firewall (Optional)</w:t>
+      </w:r>
+    </w:p>
+    <w:p/>
+    <w:p>
+      <w:r>
+        <w:t>1. Check the status of the firewall</w:t>
+      </w:r>
+    </w:p>
+    <w:p/>
+    <w:p>
+      <w:r>
+        <w:t>```bash</w:t>
+      </w:r>
+    </w:p>
+    <w:p>
+      <w:r>
+        <w:t xml:space="preserve">     $ sudo ufw status</w:t>
+      </w:r>
+    </w:p>
+    <w:p>
+      <w:r>
+        <w:t>```</w:t>
+      </w:r>
+    </w:p>
+    <w:p/>
+    <w:p>
+      <w:r>
+        <w:t>2. Disable the firewall</w:t>
+      </w:r>
+    </w:p>
+    <w:p/>
+    <w:p>
+      <w:r>
+        <w:t>```bash</w:t>
+      </w:r>
+    </w:p>
+    <w:p>
+      <w:r>
+        <w:t xml:space="preserve">     $ sudo ufw disable</w:t>
+      </w:r>
+    </w:p>
+    <w:p>
+      <w:r>
+        <w:t>```</w:t>
+      </w:r>
+    </w:p>
+    <w:p/>
+    <w:p>
+      <w:r>
+        <w:t>3. Check the status of the firewall</w:t>
+      </w:r>
+    </w:p>
+    <w:p/>
+    <w:p>
+      <w:r>
+        <w:t>```bash</w:t>
+      </w:r>
+    </w:p>
+    <w:p>
+      <w:r>
+        <w:t xml:space="preserve">     $ sudo ufw status</w:t>
+      </w:r>
+    </w:p>
+    <w:p>
+      <w:r>
+        <w:t>```</w:t>
+      </w:r>
+    </w:p>
+    <w:p/>
+    <w:p/>
+    <w:p/>
     <w:p/>
     <w:sectPr>
       <w:pgSz w:w="11906" w:h="16838"/>
@@ -11,6 +1701,103 @@
     </w:sectPr>
   </w:body>
 </w:document>
+</file>
+
+<file path=word/numbering.xml><?xml version="1.0" encoding="utf-8"?>
+<w:numbering xmlns:wpc="http://schemas.microsoft.com/office/word/2010/wordprocessingCanvas" xmlns:cx="http://schemas.microsoft.com/office/drawing/2014/chartex" xmlns:cx1="http://schemas.microsoft.com/office/drawing/2015/9/8/chartex" xmlns:cx2="http://schemas.microsoft.com/office/drawing/2015/10/21/chartex" xmlns:cx3="http://schemas.microsoft.com/office/drawing/2016/5/9/chartex" xmlns:cx4="http://schemas.microsoft.com/office/drawing/2016/5/10/chartex" xmlns:cx5="http://schemas.microsoft.com/office/drawing/2016/5/11/chartex" xmlns:cx6="http://schemas.microsoft.com/office/drawing/2016/5/12/chartex" xmlns:cx7="http://schemas.microsoft.com/office/drawing/2016/5/13/chartex" xmlns:cx8="http://schemas.microsoft.com/office/drawing/2016/5/14/chartex" xmlns:mc="http://schemas.openxmlformats.org/markup-compatibility/2006" xmlns:aink="http://schemas.microsoft.com/office/drawing/2016/ink" xmlns:am3d="http://schemas.microsoft.com/office/drawing/2017/model3d" xmlns:o="urn:schemas-microsoft-com:office:office" xmlns:oel="http://schemas.microsoft.com/office/2019/extlst" xmlns:r="http://schemas.openxmlformats.org/officeDocument/2006/relationships" xmlns:m="http://schemas.openxmlformats.org/officeDocument/2006/math" xmlns:v="urn:schemas-microsoft-com:vml" xmlns:wp14="http://schemas.microsoft.com/office/word/2010/wordprocessingDrawing" xmlns:wp="http://schemas.openxmlformats.org/drawingml/2006/wordprocessingDrawing" xmlns:w10="urn:schemas-microsoft-com:office:word" xmlns:w="http://schemas.openxmlformats.org/wordprocessingml/2006/main" xmlns:w14="http://schemas.microsoft.com/office/word/2010/wordml" xmlns:w15="http://schemas.microsoft.com/office/word/2012/wordml" xmlns:w16cex="http://schemas.microsoft.com/office/word/2018/wordml/cex" xmlns:w16cid="http://schemas.microsoft.com/office/word/2016/wordml/cid" xmlns:w16="http://schemas.microsoft.com/office/word/2018/wordml" xmlns:w16sdtdh="http://schemas.microsoft.com/office/word/2020/wordml/sdtdatahash" xmlns:w16se="http://schemas.microsoft.com/office/word/2015/wordml/symex" xmlns:wpg="http://schemas.microsoft.com/office/word/2010/wordprocessingGroup" xmlns:wpi="http://schemas.microsoft.com/office/word/2010/wordprocessingInk" xmlns:wne="http://schemas.microsoft.com/office/word/2006/wordml" xmlns:wps="http://schemas.microsoft.com/office/word/2010/wordprocessingShape" mc:Ignorable="w14 w15 w16se w16cid w16 w16cex w16sdtdh wp14">
+  <w:abstractNum w:abstractNumId="0" w15:restartNumberingAfterBreak="0">
+    <w:nsid w:val="16F15526"/>
+    <w:multiLevelType w:val="hybridMultilevel"/>
+    <w:tmpl w:val="1A6636BE"/>
+    <w:lvl w:ilvl="0" w:tplc="4009000F">
+      <w:start w:val="1"/>
+      <w:numFmt w:val="decimal"/>
+      <w:lvlText w:val="%1."/>
+      <w:lvlJc w:val="left"/>
+      <w:pPr>
+        <w:ind w:left="720" w:hanging="360"/>
+      </w:pPr>
+      <w:rPr>
+        <w:rFonts w:hint="default"/>
+      </w:rPr>
+    </w:lvl>
+    <w:lvl w:ilvl="1" w:tplc="40090019" w:tentative="1">
+      <w:start w:val="1"/>
+      <w:numFmt w:val="lowerLetter"/>
+      <w:lvlText w:val="%2."/>
+      <w:lvlJc w:val="left"/>
+      <w:pPr>
+        <w:ind w:left="1440" w:hanging="360"/>
+      </w:pPr>
+    </w:lvl>
+    <w:lvl w:ilvl="2" w:tplc="4009001B" w:tentative="1">
+      <w:start w:val="1"/>
+      <w:numFmt w:val="lowerRoman"/>
+      <w:lvlText w:val="%3."/>
+      <w:lvlJc w:val="right"/>
+      <w:pPr>
+        <w:ind w:left="2160" w:hanging="180"/>
+      </w:pPr>
+    </w:lvl>
+    <w:lvl w:ilvl="3" w:tplc="4009000F" w:tentative="1">
+      <w:start w:val="1"/>
+      <w:numFmt w:val="decimal"/>
+      <w:lvlText w:val="%4."/>
+      <w:lvlJc w:val="left"/>
+      <w:pPr>
+        <w:ind w:left="2880" w:hanging="360"/>
+      </w:pPr>
+    </w:lvl>
+    <w:lvl w:ilvl="4" w:tplc="40090019" w:tentative="1">
+      <w:start w:val="1"/>
+      <w:numFmt w:val="lowerLetter"/>
+      <w:lvlText w:val="%5."/>
+      <w:lvlJc w:val="left"/>
+      <w:pPr>
+        <w:ind w:left="3600" w:hanging="360"/>
+      </w:pPr>
+    </w:lvl>
+    <w:lvl w:ilvl="5" w:tplc="4009001B" w:tentative="1">
+      <w:start w:val="1"/>
+      <w:numFmt w:val="lowerRoman"/>
+      <w:lvlText w:val="%6."/>
+      <w:lvlJc w:val="right"/>
+      <w:pPr>
+        <w:ind w:left="4320" w:hanging="180"/>
+      </w:pPr>
+    </w:lvl>
+    <w:lvl w:ilvl="6" w:tplc="4009000F" w:tentative="1">
+      <w:start w:val="1"/>
+      <w:numFmt w:val="decimal"/>
+      <w:lvlText w:val="%7."/>
+      <w:lvlJc w:val="left"/>
+      <w:pPr>
+        <w:ind w:left="5040" w:hanging="360"/>
+      </w:pPr>
+    </w:lvl>
+    <w:lvl w:ilvl="7" w:tplc="40090019" w:tentative="1">
+      <w:start w:val="1"/>
+      <w:numFmt w:val="lowerLetter"/>
+      <w:lvlText w:val="%8."/>
+      <w:lvlJc w:val="left"/>
+      <w:pPr>
+        <w:ind w:left="5760" w:hanging="360"/>
+      </w:pPr>
+    </w:lvl>
+    <w:lvl w:ilvl="8" w:tplc="4009001B" w:tentative="1">
+      <w:start w:val="1"/>
+      <w:numFmt w:val="lowerRoman"/>
+      <w:lvlText w:val="%9."/>
+      <w:lvlJc w:val="right"/>
+      <w:pPr>
+        <w:ind w:left="6480" w:hanging="180"/>
+      </w:pPr>
+    </w:lvl>
+  </w:abstractNum>
+  <w:num w:numId="1" w16cid:durableId="1906795623">
+    <w:abstractNumId w:val="0"/>
+  </w:num>
+</w:numbering>
 </file>
 
 <file path=word/styles.xml><?xml version="1.0" encoding="utf-8"?>
@@ -439,7 +2226,208 @@
     <w:semiHidden/>
     <w:unhideWhenUsed/>
   </w:style>
+  <w:style w:type="paragraph" w:styleId="ListParagraph">
+    <w:name w:val="List Paragraph"/>
+    <w:basedOn w:val="Normal"/>
+    <w:uiPriority w:val="34"/>
+    <w:qFormat/>
+    <w:rsid w:val="00FC18DA"/>
+    <w:pPr>
+      <w:ind w:left="720"/>
+      <w:contextualSpacing/>
+    </w:pPr>
+  </w:style>
 </w:styles>
+</file>
+
+<file path=word/ink/ink1.xml><?xml version="1.0" encoding="utf-8"?>
+<inkml:ink xmlns:inkml="http://www.w3.org/2003/InkML">
+  <inkml:definitions>
+    <inkml:context xml:id="ctx0">
+      <inkml:inkSource xml:id="inkSrc0">
+        <inkml:traceFormat>
+          <inkml:channel name="X" type="integer" min="-2.14748E9" max="2.14748E9" units="cm"/>
+          <inkml:channel name="Y" type="integer" min="-2.14748E9" max="2.14748E9" units="cm"/>
+          <inkml:channel name="F" type="integer" max="32767" units="dev"/>
+        </inkml:traceFormat>
+        <inkml:channelProperties>
+          <inkml:channelProperty channel="X" name="resolution" value="1000" units="1/cm"/>
+          <inkml:channelProperty channel="Y" name="resolution" value="1000" units="1/cm"/>
+          <inkml:channelProperty channel="F" name="resolution" value="0" units="1/dev"/>
+        </inkml:channelProperties>
+      </inkml:inkSource>
+      <inkml:timestamp xml:id="ts0" timeString="2022-10-11T07:37:17.767"/>
+    </inkml:context>
+    <inkml:brush xml:id="br0">
+      <inkml:brushProperty name="width" value="0.1" units="cm"/>
+      <inkml:brushProperty name="height" value="0.1" units="cm"/>
+    </inkml:brush>
+  </inkml:definitions>
+  <inkml:trace contextRef="#ctx0" brushRef="#br0">0 59 24575,'67'0'0,"43"1"0,153-18 0,-44-11 0,-140 19 0,0 3 0,123 8 0,-73 1 0,-118-2 0,-10 3 0,-22 7 0,-34 8 0,5-10 0,0-2 0,0-2 0,0-2 0,-78-6 0,20 1 0,-176 2-1365,232 0-5461</inkml:trace>
+</inkml:ink>
+</file>
+
+<file path=word/ink/ink2.xml><?xml version="1.0" encoding="utf-8"?>
+<inkml:ink xmlns:inkml="http://www.w3.org/2003/InkML">
+  <inkml:definitions>
+    <inkml:context xml:id="ctx0">
+      <inkml:inkSource xml:id="inkSrc0">
+        <inkml:traceFormat>
+          <inkml:channel name="X" type="integer" min="-2.14748E9" max="2.14748E9" units="cm"/>
+          <inkml:channel name="Y" type="integer" min="-2.14748E9" max="2.14748E9" units="cm"/>
+          <inkml:channel name="F" type="integer" max="32767" units="dev"/>
+        </inkml:traceFormat>
+        <inkml:channelProperties>
+          <inkml:channelProperty channel="X" name="resolution" value="1000" units="1/cm"/>
+          <inkml:channelProperty channel="Y" name="resolution" value="1000" units="1/cm"/>
+          <inkml:channelProperty channel="F" name="resolution" value="0" units="1/dev"/>
+        </inkml:channelProperties>
+      </inkml:inkSource>
+      <inkml:timestamp xml:id="ts0" timeString="2022-10-11T07:37:09.698"/>
+    </inkml:context>
+    <inkml:brush xml:id="br0">
+      <inkml:brushProperty name="width" value="0.1" units="cm"/>
+      <inkml:brushProperty name="height" value="0.1" units="cm"/>
+    </inkml:brush>
+  </inkml:definitions>
+  <inkml:trace contextRef="#ctx0" brushRef="#br0">1 0 24575,'1880'0'-1365,"-1858"0"-5461</inkml:trace>
+  <inkml:trace contextRef="#ctx0" brushRef="#br0" timeOffset="2020.03">1775 80 24575,'-221'0'0,"-876"22"0,844-15-1365,225-8-5461</inkml:trace>
+</inkml:ink>
+</file>
+
+<file path=word/ink/ink3.xml><?xml version="1.0" encoding="utf-8"?>
+<inkml:ink xmlns:inkml="http://www.w3.org/2003/InkML">
+  <inkml:definitions>
+    <inkml:context xml:id="ctx0">
+      <inkml:inkSource xml:id="inkSrc0">
+        <inkml:traceFormat>
+          <inkml:channel name="X" type="integer" min="-2.14748E9" max="2.14748E9" units="cm"/>
+          <inkml:channel name="Y" type="integer" min="-2.14748E9" max="2.14748E9" units="cm"/>
+          <inkml:channel name="F" type="integer" max="32767" units="dev"/>
+        </inkml:traceFormat>
+        <inkml:channelProperties>
+          <inkml:channelProperty channel="X" name="resolution" value="1000" units="1/cm"/>
+          <inkml:channelProperty channel="Y" name="resolution" value="1000" units="1/cm"/>
+          <inkml:channelProperty channel="F" name="resolution" value="0" units="1/dev"/>
+        </inkml:channelProperties>
+      </inkml:inkSource>
+      <inkml:timestamp xml:id="ts0" timeString="2022-10-11T07:37:06.451"/>
+    </inkml:context>
+    <inkml:brush xml:id="br0">
+      <inkml:brushProperty name="width" value="0.1" units="cm"/>
+      <inkml:brushProperty name="height" value="0.1" units="cm"/>
+    </inkml:brush>
+  </inkml:definitions>
+  <inkml:trace contextRef="#ctx0" brushRef="#br0">0 1 24575,'1087'0'-1365,"-1064"0"-5461</inkml:trace>
+</inkml:ink>
+</file>
+
+<file path=word/ink/ink4.xml><?xml version="1.0" encoding="utf-8"?>
+<inkml:ink xmlns:inkml="http://www.w3.org/2003/InkML">
+  <inkml:definitions>
+    <inkml:context xml:id="ctx0">
+      <inkml:inkSource xml:id="inkSrc0">
+        <inkml:traceFormat>
+          <inkml:channel name="X" type="integer" min="-2.14748E9" max="2.14748E9" units="cm"/>
+          <inkml:channel name="Y" type="integer" min="-2.14748E9" max="2.14748E9" units="cm"/>
+          <inkml:channel name="F" type="integer" max="32767" units="dev"/>
+        </inkml:traceFormat>
+        <inkml:channelProperties>
+          <inkml:channelProperty channel="X" name="resolution" value="1000" units="1/cm"/>
+          <inkml:channelProperty channel="Y" name="resolution" value="1000" units="1/cm"/>
+          <inkml:channelProperty channel="F" name="resolution" value="0" units="1/dev"/>
+        </inkml:channelProperties>
+      </inkml:inkSource>
+      <inkml:timestamp xml:id="ts0" timeString="2022-10-11T07:37:01.138"/>
+    </inkml:context>
+    <inkml:brush xml:id="br0">
+      <inkml:brushProperty name="width" value="0.1" units="cm"/>
+      <inkml:brushProperty name="height" value="0.1" units="cm"/>
+    </inkml:brush>
+  </inkml:definitions>
+  <inkml:trace contextRef="#ctx0" brushRef="#br0">0 1 24575,'23'1'0,"0"1"0,27 7 0,29 2 0,484-6 0,-308-7 0,284 2 0,-505 1 0,57 11 0,-54-6 0,44 2 0,476-7 0,-265-3 0,-252 4 0,1 3 0,65 14 0,15 3 0,269 8 0,121-26 0,-288-5 0,-188-1 0,0 0 0,0-2 0,-1-2 0,44-13 0,-78 19 0,1 0 0,-1 0 0,1 0 0,0 0 0,-1 0 0,1 0 0,0 0 0,-1 0 0,1-1 0,-1 1 0,1 0 0,0 0 0,-1-1 0,1 1 0,-1 0 0,1-1 0,-1 1 0,1-1 0,-1 1 0,1-1 0,-1 1 0,0-1 0,1 1 0,-1-1 0,0 1 0,1-1 0,-1 1 0,0-1 0,1 0 0,-17-9 0,-39-1 0,50 10 0,-107-12 0,1 6 0,-156 8 0,90 2 0,37-5 0,-156 5 0,171 16-1365,103-15-5461</inkml:trace>
+</inkml:ink>
+</file>
+
+<file path=word/ink/ink5.xml><?xml version="1.0" encoding="utf-8"?>
+<inkml:ink xmlns:inkml="http://www.w3.org/2003/InkML">
+  <inkml:definitions>
+    <inkml:context xml:id="ctx0">
+      <inkml:inkSource xml:id="inkSrc0">
+        <inkml:traceFormat>
+          <inkml:channel name="X" type="integer" min="-2.14748E9" max="2.14748E9" units="cm"/>
+          <inkml:channel name="Y" type="integer" min="-2.14748E9" max="2.14748E9" units="cm"/>
+          <inkml:channel name="F" type="integer" max="32767" units="dev"/>
+        </inkml:traceFormat>
+        <inkml:channelProperties>
+          <inkml:channelProperty channel="X" name="resolution" value="1000" units="1/cm"/>
+          <inkml:channelProperty channel="Y" name="resolution" value="1000" units="1/cm"/>
+          <inkml:channelProperty channel="F" name="resolution" value="0" units="1/dev"/>
+        </inkml:channelProperties>
+      </inkml:inkSource>
+      <inkml:timestamp xml:id="ts0" timeString="2022-10-11T07:36:55.553"/>
+    </inkml:context>
+    <inkml:brush xml:id="br0">
+      <inkml:brushProperty name="width" value="0.1" units="cm"/>
+      <inkml:brushProperty name="height" value="0.1" units="cm"/>
+    </inkml:brush>
+  </inkml:definitions>
+  <inkml:trace contextRef="#ctx0" brushRef="#br0">0 31 24575,'1'1'0,"-1"1"0,0 0 0,1-1 0,-1 1 0,1 0 0,0-1 0,-1 1 0,1-1 0,0 1 0,0-1 0,0 1 0,0-1 0,0 1 0,1-1 0,-1 0 0,0 0 0,0 0 0,1 0 0,-1 0 0,1 0 0,-1 0 0,1 0 0,1 0 0,42 16 0,-38-15 0,47 13 0,0-2 0,0-3 0,1-2 0,0-3 0,62-1 0,-66-3 0,1-3 0,-1-2 0,0-2 0,71-19 0,-72 11 0,4-3 0,1 2 0,89-11 0,-54 15 0,-19 3 0,76 0 0,52 6 0,146 5 0,-310 1 0,0 1 0,-1 1 0,0 2 0,0 1 0,45 19 0,-50-18 0,1-2 0,0-2 0,47 6 0,-61-10 0,99 7 0,174-7 0,-129-5 0,-63 3-1365,-53 0-5461</inkml:trace>
+</inkml:ink>
+</file>
+
+<file path=word/ink/ink6.xml><?xml version="1.0" encoding="utf-8"?>
+<inkml:ink xmlns:inkml="http://www.w3.org/2003/InkML">
+  <inkml:definitions>
+    <inkml:context xml:id="ctx0">
+      <inkml:inkSource xml:id="inkSrc0">
+        <inkml:traceFormat>
+          <inkml:channel name="X" type="integer" min="-2.14748E9" max="2.14748E9" units="cm"/>
+          <inkml:channel name="Y" type="integer" min="-2.14748E9" max="2.14748E9" units="cm"/>
+          <inkml:channel name="F" type="integer" max="32767" units="dev"/>
+        </inkml:traceFormat>
+        <inkml:channelProperties>
+          <inkml:channelProperty channel="X" name="resolution" value="1000" units="1/cm"/>
+          <inkml:channelProperty channel="Y" name="resolution" value="1000" units="1/cm"/>
+          <inkml:channelProperty channel="F" name="resolution" value="0" units="1/dev"/>
+        </inkml:channelProperties>
+      </inkml:inkSource>
+      <inkml:timestamp xml:id="ts0" timeString="2022-10-11T07:36:50.453"/>
+    </inkml:context>
+    <inkml:brush xml:id="br0">
+      <inkml:brushProperty name="width" value="0.1" units="cm"/>
+      <inkml:brushProperty name="height" value="0.1" units="cm"/>
+    </inkml:brush>
+  </inkml:definitions>
+  <inkml:trace contextRef="#ctx0" brushRef="#br0">0 3 24575,'0'2'0,"0"1"0,0 0 0,1-1 0,-1 1 0,1 0 0,0-1 0,-1 1 0,1-1 0,0 1 0,1-1 0,-1 1 0,0-1 0,1 0 0,-1 1 0,1-1 0,0 0 0,0 0 0,0 0 0,3 2 0,0 0 0,-1-1 0,2 0 0,-1-1 0,0 1 0,0-1 0,1 0 0,-1 0 0,12 1 0,-5-1 0,-1-1 0,1 0 0,-1 0 0,1-2 0,-1 1 0,1-1 0,-1-1 0,1 0 0,11-4 0,4-4 0,0 2 0,1 1 0,0 2 0,42-4 0,113 6 0,-114 4 0,-21-3 0,55-10 0,52-2 0,-152 14-27,27 0-241,1 0 1,-1 2-1,0 1 0,35 8 1,-27 1-6559</inkml:trace>
+</inkml:ink>
+</file>
+
+<file path=word/ink/ink7.xml><?xml version="1.0" encoding="utf-8"?>
+<inkml:ink xmlns:inkml="http://www.w3.org/2003/InkML">
+  <inkml:definitions>
+    <inkml:context xml:id="ctx0">
+      <inkml:inkSource xml:id="inkSrc0">
+        <inkml:traceFormat>
+          <inkml:channel name="X" type="integer" min="-2.14748E9" max="2.14748E9" units="cm"/>
+          <inkml:channel name="Y" type="integer" min="-2.14748E9" max="2.14748E9" units="cm"/>
+          <inkml:channel name="F" type="integer" max="32767" units="dev"/>
+        </inkml:traceFormat>
+        <inkml:channelProperties>
+          <inkml:channelProperty channel="X" name="resolution" value="1000" units="1/cm"/>
+          <inkml:channelProperty channel="Y" name="resolution" value="1000" units="1/cm"/>
+          <inkml:channelProperty channel="F" name="resolution" value="0" units="1/dev"/>
+        </inkml:channelProperties>
+      </inkml:inkSource>
+      <inkml:timestamp xml:id="ts0" timeString="2022-10-11T07:36:47.368"/>
+    </inkml:context>
+    <inkml:brush xml:id="br0">
+      <inkml:brushProperty name="width" value="0.1" units="cm"/>
+      <inkml:brushProperty name="height" value="0.1" units="cm"/>
+    </inkml:brush>
+  </inkml:definitions>
+  <inkml:trace contextRef="#ctx0" brushRef="#br0">0 1 24575,'0'0'-8191</inkml:trace>
+</inkml:ink>
 </file>
 
 <file path=word/theme/theme1.xml><?xml version="1.0" encoding="utf-8"?>

</xml_diff>